<commit_message>
maj encore code albedo
plus de précision
</commit_message>
<xml_diff>
--- a/Explications valeure moyenne albédo.docx
+++ b/Explications valeure moyenne albédo.docx
@@ -1331,128 +1331,6 @@
       <w:r>
         <w:rPr/>
         <w:t>IiI_iIi​ est l'intensité de la lumière incidente.</w:t>
-      </w:r>
-    </w:p>
-    <w:p>
-      <w:pPr>
-        <w:pStyle w:val="BodyText"/>
-        <w:bidi w:val="0"/>
-        <w:jc w:val="start"/>
-        <w:rPr/>
-      </w:pPr>
-      <w:r>
-        <w:rPr/>
-      </w:r>
-    </w:p>
-    <w:p>
-      <w:pPr>
-        <w:pStyle w:val="BodyText"/>
-        <w:bidi w:val="0"/>
-        <w:jc w:val="start"/>
-        <w:rPr/>
-      </w:pPr>
-      <w:r>
-        <w:rPr/>
-      </w:r>
-    </w:p>
-    <w:p>
-      <w:pPr>
-        <w:pStyle w:val="BodyText"/>
-        <w:bidi w:val="0"/>
-        <w:jc w:val="start"/>
-        <w:rPr/>
-      </w:pPr>
-      <w:r>
-        <w:rPr/>
-      </w:r>
-    </w:p>
-    <w:p>
-      <w:pPr>
-        <w:pStyle w:val="BodyText"/>
-        <w:bidi w:val="0"/>
-        <w:jc w:val="start"/>
-        <w:rPr/>
-      </w:pPr>
-      <w:r>
-        <w:rPr/>
-      </w:r>
-    </w:p>
-    <w:p>
-      <w:pPr>
-        <w:pStyle w:val="BodyText"/>
-        <w:bidi w:val="0"/>
-        <w:jc w:val="start"/>
-        <w:rPr/>
-      </w:pPr>
-      <w:r>
-        <w:rPr/>
-        <w:drawing>
-          <wp:anchor behindDoc="0" distT="0" distB="0" distL="0" distR="0" simplePos="0" locked="0" layoutInCell="0" allowOverlap="1" relativeHeight="2">
-            <wp:simplePos x="0" y="0"/>
-            <wp:positionH relativeFrom="column">
-              <wp:align>center</wp:align>
-            </wp:positionH>
-            <wp:positionV relativeFrom="paragraph">
-              <wp:posOffset>635</wp:posOffset>
-            </wp:positionV>
-            <wp:extent cx="6120130" cy="3282315"/>
-            <wp:effectExtent l="0" t="0" r="0" b="0"/>
-            <wp:wrapSquare wrapText="largest"/>
-            <wp:docPr id="1" name="Image1" descr="" title=""/>
-            <wp:cNvGraphicFramePr>
-              <a:graphicFrameLocks xmlns:a="http://schemas.openxmlformats.org/drawingml/2006/main" noChangeAspect="1"/>
-            </wp:cNvGraphicFramePr>
-            <a:graphic xmlns:a="http://schemas.openxmlformats.org/drawingml/2006/main">
-              <a:graphicData uri="http://schemas.openxmlformats.org/drawingml/2006/picture">
-                <pic:pic xmlns:pic="http://schemas.openxmlformats.org/drawingml/2006/picture">
-                  <pic:nvPicPr>
-                    <pic:cNvPr id="1" name="Image1" descr="" title=""/>
-                    <pic:cNvPicPr>
-                      <a:picLocks noChangeAspect="1" noChangeArrowheads="1"/>
-                    </pic:cNvPicPr>
-                  </pic:nvPicPr>
-                  <pic:blipFill>
-                    <a:blip r:embed="rId2"/>
-                    <a:stretch>
-                      <a:fillRect/>
-                    </a:stretch>
-                  </pic:blipFill>
-                  <pic:spPr bwMode="auto">
-                    <a:xfrm>
-                      <a:off x="0" y="0"/>
-                      <a:ext cx="6120130" cy="3282315"/>
-                    </a:xfrm>
-                    <a:prstGeom prst="rect">
-                      <a:avLst/>
-                    </a:prstGeom>
-                  </pic:spPr>
-                </pic:pic>
-              </a:graphicData>
-            </a:graphic>
-          </wp:anchor>
-        </w:drawing>
-      </w:r>
-    </w:p>
-    <w:p>
-      <w:pPr>
-        <w:pStyle w:val="BodyText"/>
-        <w:bidi w:val="0"/>
-        <w:jc w:val="start"/>
-        <w:rPr/>
-      </w:pPr>
-      <w:r>
-        <w:rPr/>
-      </w:r>
-    </w:p>
-    <w:p>
-      <w:pPr>
-        <w:pStyle w:val="BodyText"/>
-        <w:bidi w:val="0"/>
-        <w:jc w:val="start"/>
-        <w:rPr/>
-      </w:pPr>
-      <w:r>
-        <w:rPr/>
       </w:r>
     </w:p>
     <w:p>

</xml_diff>